<commit_message>
updated code reference formatting
</commit_message>
<xml_diff>
--- a/AIML_Apr2022_CV1_Final_Report.docx
+++ b/AIML_Apr2022_CV1_Final_Report.docx
@@ -248,7 +248,7 @@
           <w:r>
             <w:fldChar w:fldCharType="separate"/>
           </w:r>
-          <w:hyperlink w:anchor="_Toc98103879" w:history="1">
+          <w:hyperlink w:anchor="_Toc99831073" w:history="1">
             <w:r>
               <w:rPr>
                 <w:rStyle w:val="Hyperlink"/>
@@ -289,7 +289,7 @@
                 <w:noProof/>
                 <w:webHidden/>
               </w:rPr>
-              <w:instrText xml:space="preserve"> PAGEREF _Toc98103879 \h </w:instrText>
+              <w:instrText xml:space="preserve"> PAGEREF _Toc99831073 \h </w:instrText>
             </w:r>
             <w:r>
               <w:rPr>
@@ -332,7 +332,7 @@
               <w:noProof/>
             </w:rPr>
           </w:pPr>
-          <w:hyperlink w:anchor="_Toc98103880" w:history="1">
+          <w:hyperlink w:anchor="_Toc99831074" w:history="1">
             <w:r>
               <w:rPr>
                 <w:rStyle w:val="Hyperlink"/>
@@ -373,7 +373,7 @@
                 <w:noProof/>
                 <w:webHidden/>
               </w:rPr>
-              <w:instrText xml:space="preserve"> PAGEREF _Toc98103880 \h </w:instrText>
+              <w:instrText xml:space="preserve"> PAGEREF _Toc99831074 \h </w:instrText>
             </w:r>
             <w:r>
               <w:rPr>
@@ -416,7 +416,7 @@
               <w:noProof/>
             </w:rPr>
           </w:pPr>
-          <w:hyperlink w:anchor="_Toc98103881" w:history="1">
+          <w:hyperlink w:anchor="_Toc99831075" w:history="1">
             <w:r>
               <w:rPr>
                 <w:rStyle w:val="Hyperlink"/>
@@ -457,7 +457,7 @@
                 <w:noProof/>
                 <w:webHidden/>
               </w:rPr>
-              <w:instrText xml:space="preserve"> PAGEREF _Toc98103881 \h </w:instrText>
+              <w:instrText xml:space="preserve"> PAGEREF _Toc99831075 \h </w:instrText>
             </w:r>
             <w:r>
               <w:rPr>
@@ -500,7 +500,7 @@
               <w:noProof/>
             </w:rPr>
           </w:pPr>
-          <w:hyperlink w:anchor="_Toc98103882" w:history="1">
+          <w:hyperlink w:anchor="_Toc99831076" w:history="1">
             <w:r>
               <w:rPr>
                 <w:rStyle w:val="Hyperlink"/>
@@ -541,7 +541,7 @@
                 <w:noProof/>
                 <w:webHidden/>
               </w:rPr>
-              <w:instrText xml:space="preserve"> PAGEREF _Toc98103882 \h </w:instrText>
+              <w:instrText xml:space="preserve"> PAGEREF _Toc99831076 \h </w:instrText>
             </w:r>
             <w:r>
               <w:rPr>
@@ -584,7 +584,7 @@
               <w:noProof/>
             </w:rPr>
           </w:pPr>
-          <w:hyperlink w:anchor="_Toc98103883" w:history="1">
+          <w:hyperlink w:anchor="_Toc99831077" w:history="1">
             <w:r>
               <w:rPr>
                 <w:rStyle w:val="Hyperlink"/>
@@ -625,7 +625,7 @@
                 <w:noProof/>
                 <w:webHidden/>
               </w:rPr>
-              <w:instrText xml:space="preserve"> PAGEREF _Toc98103883 \h </w:instrText>
+              <w:instrText xml:space="preserve"> PAGEREF _Toc99831077 \h </w:instrText>
             </w:r>
             <w:r>
               <w:rPr>
@@ -668,7 +668,7 @@
               <w:noProof/>
             </w:rPr>
           </w:pPr>
-          <w:hyperlink w:anchor="_Toc98103884" w:history="1">
+          <w:hyperlink w:anchor="_Toc99831078" w:history="1">
             <w:r>
               <w:rPr>
                 <w:rStyle w:val="Hyperlink"/>
@@ -709,7 +709,7 @@
                 <w:noProof/>
                 <w:webHidden/>
               </w:rPr>
-              <w:instrText xml:space="preserve"> PAGEREF _Toc98103884 \h </w:instrText>
+              <w:instrText xml:space="preserve"> PAGEREF _Toc99831078 \h </w:instrText>
             </w:r>
             <w:r>
               <w:rPr>
@@ -752,7 +752,7 @@
               <w:noProof/>
             </w:rPr>
           </w:pPr>
-          <w:hyperlink w:anchor="_Toc98103885" w:history="1">
+          <w:hyperlink w:anchor="_Toc99831079" w:history="1">
             <w:r>
               <w:rPr>
                 <w:rStyle w:val="Hyperlink"/>
@@ -793,7 +793,7 @@
                 <w:noProof/>
                 <w:webHidden/>
               </w:rPr>
-              <w:instrText xml:space="preserve"> PAGEREF _Toc98103885 \h </w:instrText>
+              <w:instrText xml:space="preserve"> PAGEREF _Toc99831079 \h </w:instrText>
             </w:r>
             <w:r>
               <w:rPr>
@@ -836,7 +836,7 @@
               <w:noProof/>
             </w:rPr>
           </w:pPr>
-          <w:hyperlink w:anchor="_Toc98103886" w:history="1">
+          <w:hyperlink w:anchor="_Toc99831080" w:history="1">
             <w:r>
               <w:rPr>
                 <w:rStyle w:val="Hyperlink"/>
@@ -877,7 +877,7 @@
                 <w:noProof/>
                 <w:webHidden/>
               </w:rPr>
-              <w:instrText xml:space="preserve"> PAGEREF _Toc98103886 \h </w:instrText>
+              <w:instrText xml:space="preserve"> PAGEREF _Toc99831080 \h </w:instrText>
             </w:r>
             <w:r>
               <w:rPr>
@@ -920,7 +920,7 @@
               <w:noProof/>
             </w:rPr>
           </w:pPr>
-          <w:hyperlink w:anchor="_Toc98103887" w:history="1">
+          <w:hyperlink w:anchor="_Toc99831081" w:history="1">
             <w:r>
               <w:rPr>
                 <w:rStyle w:val="Hyperlink"/>
@@ -961,7 +961,7 @@
                 <w:noProof/>
                 <w:webHidden/>
               </w:rPr>
-              <w:instrText xml:space="preserve"> PAGEREF _Toc98103887 \h </w:instrText>
+              <w:instrText xml:space="preserve"> PAGEREF _Toc99831081 \h </w:instrText>
             </w:r>
             <w:r>
               <w:rPr>
@@ -1004,7 +1004,7 @@
               <w:noProof/>
             </w:rPr>
           </w:pPr>
-          <w:hyperlink w:anchor="_Toc98103888" w:history="1">
+          <w:hyperlink w:anchor="_Toc99831082" w:history="1">
             <w:r>
               <w:rPr>
                 <w:rStyle w:val="Hyperlink"/>
@@ -1045,7 +1045,7 @@
                 <w:noProof/>
                 <w:webHidden/>
               </w:rPr>
-              <w:instrText xml:space="preserve"> PAGEREF _Toc98103888 \h </w:instrText>
+              <w:instrText xml:space="preserve"> PAGEREF _Toc99831082 \h </w:instrText>
             </w:r>
             <w:r>
               <w:rPr>
@@ -1087,7 +1087,7 @@
               <w:noProof/>
             </w:rPr>
           </w:pPr>
-          <w:hyperlink w:anchor="_Toc98103889" w:history="1">
+          <w:hyperlink w:anchor="_Toc99831083" w:history="1">
             <w:r>
               <w:rPr>
                 <w:rStyle w:val="Hyperlink"/>
@@ -1115,7 +1115,7 @@
                 <w:noProof/>
                 <w:webHidden/>
               </w:rPr>
-              <w:instrText xml:space="preserve"> PAGEREF _Toc98103889 \h </w:instrText>
+              <w:instrText xml:space="preserve"> PAGEREF _Toc99831083 \h </w:instrText>
             </w:r>
             <w:r>
               <w:rPr>
@@ -1157,7 +1157,7 @@
               <w:noProof/>
             </w:rPr>
           </w:pPr>
-          <w:hyperlink w:anchor="_Toc98103890" w:history="1">
+          <w:hyperlink w:anchor="_Toc99831084" w:history="1">
             <w:r>
               <w:rPr>
                 <w:rStyle w:val="Hyperlink"/>
@@ -1185,7 +1185,7 @@
                 <w:noProof/>
                 <w:webHidden/>
               </w:rPr>
-              <w:instrText xml:space="preserve"> PAGEREF _Toc98103890 \h </w:instrText>
+              <w:instrText xml:space="preserve"> PAGEREF _Toc99831084 \h </w:instrText>
             </w:r>
             <w:r>
               <w:rPr>
@@ -1227,7 +1227,7 @@
               <w:noProof/>
             </w:rPr>
           </w:pPr>
-          <w:hyperlink w:anchor="_Toc98103891" w:history="1">
+          <w:hyperlink w:anchor="_Toc99831085" w:history="1">
             <w:r>
               <w:rPr>
                 <w:rStyle w:val="Hyperlink"/>
@@ -1255,7 +1255,7 @@
                 <w:noProof/>
                 <w:webHidden/>
               </w:rPr>
-              <w:instrText xml:space="preserve"> PAGEREF _Toc98103891 \h </w:instrText>
+              <w:instrText xml:space="preserve"> PAGEREF _Toc99831085 \h </w:instrText>
             </w:r>
             <w:r>
               <w:rPr>
@@ -1297,7 +1297,7 @@
               <w:noProof/>
             </w:rPr>
           </w:pPr>
-          <w:hyperlink w:anchor="_Toc98103892" w:history="1">
+          <w:hyperlink w:anchor="_Toc99831086" w:history="1">
             <w:r>
               <w:rPr>
                 <w:rStyle w:val="Hyperlink"/>
@@ -1325,7 +1325,7 @@
                 <w:noProof/>
                 <w:webHidden/>
               </w:rPr>
-              <w:instrText xml:space="preserve"> PAGEREF _Toc98103892 \h </w:instrText>
+              <w:instrText xml:space="preserve"> PAGEREF _Toc99831086 \h </w:instrText>
             </w:r>
             <w:r>
               <w:rPr>
@@ -1367,7 +1367,7 @@
               <w:noProof/>
             </w:rPr>
           </w:pPr>
-          <w:hyperlink w:anchor="_Toc98103893" w:history="1">
+          <w:hyperlink w:anchor="_Toc99831087" w:history="1">
             <w:r>
               <w:rPr>
                 <w:rStyle w:val="Hyperlink"/>
@@ -1395,7 +1395,7 @@
                 <w:noProof/>
                 <w:webHidden/>
               </w:rPr>
-              <w:instrText xml:space="preserve"> PAGEREF _Toc98103893 \h </w:instrText>
+              <w:instrText xml:space="preserve"> PAGEREF _Toc99831087 \h </w:instrText>
             </w:r>
             <w:r>
               <w:rPr>
@@ -1437,7 +1437,7 @@
               <w:noProof/>
             </w:rPr>
           </w:pPr>
-          <w:hyperlink w:anchor="_Toc98103894" w:history="1">
+          <w:hyperlink w:anchor="_Toc99831088" w:history="1">
             <w:r>
               <w:rPr>
                 <w:rStyle w:val="Hyperlink"/>
@@ -1465,7 +1465,7 @@
                 <w:noProof/>
                 <w:webHidden/>
               </w:rPr>
-              <w:instrText xml:space="preserve"> PAGEREF _Toc98103894 \h </w:instrText>
+              <w:instrText xml:space="preserve"> PAGEREF _Toc99831088 \h </w:instrText>
             </w:r>
             <w:r>
               <w:rPr>
@@ -1508,7 +1508,7 @@
               <w:noProof/>
             </w:rPr>
           </w:pPr>
-          <w:hyperlink w:anchor="_Toc98103895" w:history="1">
+          <w:hyperlink w:anchor="_Toc99831089" w:history="1">
             <w:r>
               <w:rPr>
                 <w:rStyle w:val="Hyperlink"/>
@@ -1549,7 +1549,7 @@
                 <w:noProof/>
                 <w:webHidden/>
               </w:rPr>
-              <w:instrText xml:space="preserve"> PAGEREF _Toc98103895 \h </w:instrText>
+              <w:instrText xml:space="preserve"> PAGEREF _Toc99831089 \h </w:instrText>
             </w:r>
             <w:r>
               <w:rPr>
@@ -1591,7 +1591,7 @@
               <w:noProof/>
             </w:rPr>
           </w:pPr>
-          <w:hyperlink w:anchor="_Toc98103896" w:history="1">
+          <w:hyperlink w:anchor="_Toc99831090" w:history="1">
             <w:r>
               <w:rPr>
                 <w:rStyle w:val="Hyperlink"/>
@@ -1619,7 +1619,7 @@
                 <w:noProof/>
                 <w:webHidden/>
               </w:rPr>
-              <w:instrText xml:space="preserve"> PAGEREF _Toc98103896 \h </w:instrText>
+              <w:instrText xml:space="preserve"> PAGEREF _Toc99831090 \h </w:instrText>
             </w:r>
             <w:r>
               <w:rPr>
@@ -1661,7 +1661,7 @@
               <w:noProof/>
             </w:rPr>
           </w:pPr>
-          <w:hyperlink w:anchor="_Toc98103897" w:history="1">
+          <w:hyperlink w:anchor="_Toc99831091" w:history="1">
             <w:r>
               <w:rPr>
                 <w:rStyle w:val="Hyperlink"/>
@@ -1689,7 +1689,7 @@
                 <w:noProof/>
                 <w:webHidden/>
               </w:rPr>
-              <w:instrText xml:space="preserve"> PAGEREF _Toc98103897 \h </w:instrText>
+              <w:instrText xml:space="preserve"> PAGEREF _Toc99831091 \h </w:instrText>
             </w:r>
             <w:r>
               <w:rPr>
@@ -1731,7 +1731,7 @@
               <w:noProof/>
             </w:rPr>
           </w:pPr>
-          <w:hyperlink w:anchor="_Toc98103898" w:history="1">
+          <w:hyperlink w:anchor="_Toc99831092" w:history="1">
             <w:r>
               <w:rPr>
                 <w:rStyle w:val="Hyperlink"/>
@@ -1759,7 +1759,7 @@
                 <w:noProof/>
                 <w:webHidden/>
               </w:rPr>
-              <w:instrText xml:space="preserve"> PAGEREF _Toc98103898 \h </w:instrText>
+              <w:instrText xml:space="preserve"> PAGEREF _Toc99831092 \h </w:instrText>
             </w:r>
             <w:r>
               <w:rPr>
@@ -1802,7 +1802,7 @@
               <w:noProof/>
             </w:rPr>
           </w:pPr>
-          <w:hyperlink w:anchor="_Toc98103899" w:history="1">
+          <w:hyperlink w:anchor="_Toc99831093" w:history="1">
             <w:r>
               <w:rPr>
                 <w:rStyle w:val="Hyperlink"/>
@@ -1843,7 +1843,7 @@
                 <w:noProof/>
                 <w:webHidden/>
               </w:rPr>
-              <w:instrText xml:space="preserve"> PAGEREF _Toc98103899 \h </w:instrText>
+              <w:instrText xml:space="preserve"> PAGEREF _Toc99831093 \h </w:instrText>
             </w:r>
             <w:r>
               <w:rPr>
@@ -1886,7 +1886,7 @@
               <w:noProof/>
             </w:rPr>
           </w:pPr>
-          <w:hyperlink w:anchor="_Toc98103900" w:history="1">
+          <w:hyperlink w:anchor="_Toc99831094" w:history="1">
             <w:r>
               <w:rPr>
                 <w:rStyle w:val="Hyperlink"/>
@@ -1927,7 +1927,7 @@
                 <w:noProof/>
                 <w:webHidden/>
               </w:rPr>
-              <w:instrText xml:space="preserve"> PAGEREF _Toc98103900 \h </w:instrText>
+              <w:instrText xml:space="preserve"> PAGEREF _Toc99831094 \h </w:instrText>
             </w:r>
             <w:r>
               <w:rPr>
@@ -1970,7 +1970,7 @@
               <w:noProof/>
             </w:rPr>
           </w:pPr>
-          <w:hyperlink w:anchor="_Toc98103901" w:history="1">
+          <w:hyperlink w:anchor="_Toc99831095" w:history="1">
             <w:r>
               <w:rPr>
                 <w:rStyle w:val="Hyperlink"/>
@@ -2011,7 +2011,7 @@
                 <w:noProof/>
                 <w:webHidden/>
               </w:rPr>
-              <w:instrText xml:space="preserve"> PAGEREF _Toc98103901 \h </w:instrText>
+              <w:instrText xml:space="preserve"> PAGEREF _Toc99831095 \h </w:instrText>
             </w:r>
             <w:r>
               <w:rPr>
@@ -2054,7 +2054,7 @@
               <w:noProof/>
             </w:rPr>
           </w:pPr>
-          <w:hyperlink w:anchor="_Toc98103902" w:history="1">
+          <w:hyperlink w:anchor="_Toc99831096" w:history="1">
             <w:r>
               <w:rPr>
                 <w:rStyle w:val="Hyperlink"/>
@@ -2095,7 +2095,7 @@
                 <w:noProof/>
                 <w:webHidden/>
               </w:rPr>
-              <w:instrText xml:space="preserve"> PAGEREF _Toc98103902 \h </w:instrText>
+              <w:instrText xml:space="preserve"> PAGEREF _Toc99831096 \h </w:instrText>
             </w:r>
             <w:r>
               <w:rPr>
@@ -2115,7 +2115,7 @@
                 <w:noProof/>
                 <w:webHidden/>
               </w:rPr>
-              <w:t>11</w:t>
+              <w:t>10</w:t>
             </w:r>
             <w:r>
               <w:rPr>
@@ -2138,7 +2138,7 @@
               <w:noProof/>
             </w:rPr>
           </w:pPr>
-          <w:hyperlink w:anchor="_Toc98103903" w:history="1">
+          <w:hyperlink w:anchor="_Toc99831097" w:history="1">
             <w:r>
               <w:rPr>
                 <w:rStyle w:val="Hyperlink"/>
@@ -2158,7 +2158,21 @@
                 <w:rStyle w:val="Hyperlink"/>
                 <w:noProof/>
               </w:rPr>
-              <w:t>How to improve your model performance?</w:t>
+              <w:t>How to imp</w:t>
+            </w:r>
+            <w:r>
+              <w:rPr>
+                <w:rStyle w:val="Hyperlink"/>
+                <w:noProof/>
+              </w:rPr>
+              <w:t>r</w:t>
+            </w:r>
+            <w:r>
+              <w:rPr>
+                <w:rStyle w:val="Hyperlink"/>
+                <w:noProof/>
+              </w:rPr>
+              <w:t>ove your model performance?</w:t>
             </w:r>
             <w:r>
               <w:rPr>
@@ -2179,7 +2193,7 @@
                 <w:noProof/>
                 <w:webHidden/>
               </w:rPr>
-              <w:instrText xml:space="preserve"> PAGEREF _Toc98103903 \h </w:instrText>
+              <w:instrText xml:space="preserve"> PAGEREF _Toc99831097 \h </w:instrText>
             </w:r>
             <w:r>
               <w:rPr>
@@ -2199,7 +2213,7 @@
                 <w:noProof/>
                 <w:webHidden/>
               </w:rPr>
-              <w:t>12</w:t>
+              <w:t>13</w:t>
             </w:r>
             <w:r>
               <w:rPr>
@@ -2222,7 +2236,7 @@
               <w:noProof/>
             </w:rPr>
           </w:pPr>
-          <w:hyperlink w:anchor="_Toc98103904" w:history="1">
+          <w:hyperlink w:anchor="_Toc99831098" w:history="1">
             <w:r>
               <w:rPr>
                 <w:rStyle w:val="Hyperlink"/>
@@ -2242,7 +2256,21 @@
                 <w:rStyle w:val="Hyperlink"/>
                 <w:noProof/>
               </w:rPr>
-              <w:t>Code and Reference</w:t>
+              <w:t>Code and Refe</w:t>
+            </w:r>
+            <w:r>
+              <w:rPr>
+                <w:rStyle w:val="Hyperlink"/>
+                <w:noProof/>
+              </w:rPr>
+              <w:t>r</w:t>
+            </w:r>
+            <w:r>
+              <w:rPr>
+                <w:rStyle w:val="Hyperlink"/>
+                <w:noProof/>
+              </w:rPr>
+              <w:t>ence</w:t>
             </w:r>
             <w:r>
               <w:rPr>
@@ -2263,7 +2291,7 @@
                 <w:noProof/>
                 <w:webHidden/>
               </w:rPr>
-              <w:instrText xml:space="preserve"> PAGEREF _Toc98103904 \h </w:instrText>
+              <w:instrText xml:space="preserve"> PAGEREF _Toc99831098 \h </w:instrText>
             </w:r>
             <w:r>
               <w:rPr>
@@ -2283,7 +2311,7 @@
                 <w:noProof/>
                 <w:webHidden/>
               </w:rPr>
-              <w:t>14</w:t>
+              <w:t>15</w:t>
             </w:r>
             <w:r>
               <w:rPr>
@@ -2470,7 +2498,7 @@
         </w:numPr>
         <w:ind w:left="0" w:firstLine="0"/>
       </w:pPr>
-      <w:bookmarkStart w:id="0" w:name="_Toc98103879"/>
+      <w:bookmarkStart w:id="0" w:name="_Toc99831073"/>
       <w:r>
         <w:lastRenderedPageBreak/>
         <w:t>Introduction</w:t>
@@ -2486,7 +2514,7 @@
         </w:numPr>
         <w:ind w:left="142" w:hanging="142"/>
       </w:pPr>
-      <w:bookmarkStart w:id="1" w:name="_Toc98103880"/>
+      <w:bookmarkStart w:id="1" w:name="_Toc99831074"/>
       <w:r>
         <w:t>Team Details</w:t>
       </w:r>
@@ -2723,7 +2751,7 @@
         </w:numPr>
         <w:ind w:left="142" w:hanging="142"/>
       </w:pPr>
-      <w:bookmarkStart w:id="2" w:name="_Toc98103881"/>
+      <w:bookmarkStart w:id="2" w:name="_Toc99831075"/>
       <w:r>
         <w:t>Document Version</w:t>
       </w:r>
@@ -2898,7 +2926,7 @@
         </w:numPr>
         <w:ind w:left="142" w:hanging="142"/>
       </w:pPr>
-      <w:bookmarkStart w:id="3" w:name="_Toc98103882"/>
+      <w:bookmarkStart w:id="3" w:name="_Toc99831076"/>
       <w:r>
         <w:t>Project Description</w:t>
       </w:r>
@@ -3287,7 +3315,7 @@
         </w:numPr>
         <w:ind w:left="0" w:firstLine="0"/>
       </w:pPr>
-      <w:bookmarkStart w:id="4" w:name="_Toc98103883"/>
+      <w:bookmarkStart w:id="4" w:name="_Toc99831077"/>
       <w:r>
         <w:t>Summary of Problem Statement, Data and Findings</w:t>
       </w:r>
@@ -3302,7 +3330,7 @@
         </w:numPr>
         <w:ind w:left="142" w:hanging="142"/>
       </w:pPr>
-      <w:bookmarkStart w:id="5" w:name="_Toc98103884"/>
+      <w:bookmarkStart w:id="5" w:name="_Toc99831078"/>
       <w:r>
         <w:t>Problem Statement</w:t>
       </w:r>
@@ -3350,7 +3378,7 @@
         </w:numPr>
         <w:ind w:left="142" w:hanging="142"/>
       </w:pPr>
-      <w:bookmarkStart w:id="6" w:name="_Toc98103885"/>
+      <w:bookmarkStart w:id="6" w:name="_Toc99831079"/>
       <w:r>
         <w:t>Data and Findings</w:t>
       </w:r>
@@ -6300,7 +6328,7 @@
         </w:numPr>
         <w:ind w:left="0" w:firstLine="0"/>
       </w:pPr>
-      <w:bookmarkStart w:id="7" w:name="_Toc98103886"/>
+      <w:bookmarkStart w:id="7" w:name="_Toc99831080"/>
       <w:r>
         <w:t>Summary of the Approach to EDA and Pre-processing</w:t>
       </w:r>
@@ -6318,7 +6346,7 @@
         </w:numPr>
         <w:ind w:left="142" w:hanging="142"/>
       </w:pPr>
-      <w:bookmarkStart w:id="8" w:name="_Toc98103887"/>
+      <w:bookmarkStart w:id="8" w:name="_Toc99831081"/>
       <w:r>
         <w:t>Exploratory Data Analysis</w:t>
       </w:r>
@@ -6938,7 +6966,7 @@
         </w:numPr>
         <w:ind w:left="142" w:hanging="142"/>
       </w:pPr>
-      <w:bookmarkStart w:id="9" w:name="_Toc98103888"/>
+      <w:bookmarkStart w:id="9" w:name="_Toc99831082"/>
       <w:r>
         <w:lastRenderedPageBreak/>
         <w:t xml:space="preserve">Hypothesis testing between </w:t>
@@ -7095,7 +7123,7 @@
           <w:color w:val="000000"/>
         </w:rPr>
       </w:pPr>
-      <w:bookmarkStart w:id="10" w:name="_Toc98103889"/>
+      <w:bookmarkStart w:id="10" w:name="_Toc99831083"/>
       <w:r>
         <w:rPr>
           <w:rFonts w:ascii="inherit" w:hAnsi="inherit"/>
@@ -7179,7 +7207,7 @@
           <w:color w:val="000000"/>
         </w:rPr>
       </w:pPr>
-      <w:bookmarkStart w:id="11" w:name="_Toc98103890"/>
+      <w:bookmarkStart w:id="11" w:name="_Toc99831084"/>
       <w:r>
         <w:rPr>
           <w:rFonts w:ascii="inherit" w:hAnsi="inherit"/>
@@ -7249,7 +7277,7 @@
           <w:color w:val="000000"/>
         </w:rPr>
       </w:pPr>
-      <w:bookmarkStart w:id="12" w:name="_Toc98103891"/>
+      <w:bookmarkStart w:id="12" w:name="_Toc99831085"/>
       <w:r>
         <w:rPr>
           <w:rFonts w:ascii="inherit" w:hAnsi="inherit"/>
@@ -7404,7 +7432,7 @@
           <w:szCs w:val="21"/>
         </w:rPr>
       </w:pPr>
-      <w:bookmarkStart w:id="13" w:name="_Toc98103892"/>
+      <w:bookmarkStart w:id="13" w:name="_Toc99831086"/>
       <w:r>
         <w:rPr>
           <w:rFonts w:ascii="inherit" w:hAnsi="inherit"/>
@@ -7481,7 +7509,7 @@
           <w:szCs w:val="21"/>
         </w:rPr>
       </w:pPr>
-      <w:bookmarkStart w:id="14" w:name="_Toc98103893"/>
+      <w:bookmarkStart w:id="14" w:name="_Toc99831087"/>
       <w:r>
         <w:rPr>
           <w:rFonts w:ascii="inherit" w:hAnsi="inherit"/>
@@ -7546,7 +7574,7 @@
           <w:szCs w:val="21"/>
         </w:rPr>
       </w:pPr>
-      <w:bookmarkStart w:id="15" w:name="_Toc98103894"/>
+      <w:bookmarkStart w:id="15" w:name="_Toc99831088"/>
       <w:r>
         <w:rPr>
           <w:rFonts w:ascii="inherit" w:hAnsi="inherit"/>
@@ -7629,7 +7657,7 @@
         </w:numPr>
         <w:ind w:left="142" w:hanging="142"/>
       </w:pPr>
-      <w:bookmarkStart w:id="16" w:name="_Toc98103895"/>
+      <w:bookmarkStart w:id="16" w:name="_Toc99831089"/>
       <w:r>
         <w:t xml:space="preserve">Hypothesis testing between </w:t>
       </w:r>
@@ -7711,7 +7739,7 @@
           <w:szCs w:val="22"/>
         </w:rPr>
       </w:pPr>
-      <w:bookmarkStart w:id="17" w:name="_Toc98103896"/>
+      <w:bookmarkStart w:id="17" w:name="_Toc99831090"/>
       <w:r>
         <w:rPr>
           <w:rFonts w:ascii="inherit" w:hAnsi="inherit"/>
@@ -7815,7 +7843,7 @@
           <w:szCs w:val="22"/>
         </w:rPr>
       </w:pPr>
-      <w:bookmarkStart w:id="18" w:name="_Toc98103897"/>
+      <w:bookmarkStart w:id="18" w:name="_Toc99831091"/>
       <w:r>
         <w:rPr>
           <w:rFonts w:ascii="inherit" w:hAnsi="inherit"/>
@@ -7923,7 +7951,7 @@
           <w:szCs w:val="21"/>
         </w:rPr>
       </w:pPr>
-      <w:bookmarkStart w:id="19" w:name="_Toc98103898"/>
+      <w:bookmarkStart w:id="19" w:name="_Toc99831092"/>
       <w:r>
         <w:rPr>
           <w:rFonts w:ascii="inherit" w:hAnsi="inherit"/>
@@ -8001,7 +8029,7 @@
         </w:numPr>
         <w:ind w:left="142" w:hanging="142"/>
       </w:pPr>
-      <w:bookmarkStart w:id="20" w:name="_Toc98103899"/>
+      <w:bookmarkStart w:id="20" w:name="_Toc99831093"/>
       <w:r>
         <w:t>Pre-Processing</w:t>
       </w:r>
@@ -8292,7 +8320,7 @@
         </w:numPr>
         <w:ind w:left="0" w:firstLine="0"/>
       </w:pPr>
-      <w:bookmarkStart w:id="21" w:name="_Toc98103900"/>
+      <w:bookmarkStart w:id="21" w:name="_Toc99831094"/>
       <w:r>
         <w:t>Model Selection and Model Building</w:t>
       </w:r>
@@ -8310,7 +8338,7 @@
         </w:numPr>
         <w:ind w:left="142" w:hanging="142"/>
       </w:pPr>
-      <w:bookmarkStart w:id="22" w:name="_Toc98103901"/>
+      <w:bookmarkStart w:id="22" w:name="_Toc99831095"/>
       <w:r>
         <w:t>Models</w:t>
       </w:r>
@@ -8940,7 +8968,7 @@
         </w:numPr>
         <w:ind w:left="142" w:hanging="142"/>
       </w:pPr>
-      <w:bookmarkStart w:id="23" w:name="_Toc98103902"/>
+      <w:bookmarkStart w:id="23" w:name="_Toc99831096"/>
       <w:r>
         <w:t>Inference</w:t>
       </w:r>
@@ -11503,7 +11531,7 @@
         </w:numPr>
         <w:ind w:left="0" w:firstLine="0"/>
       </w:pPr>
-      <w:bookmarkStart w:id="24" w:name="_Toc98103903"/>
+      <w:bookmarkStart w:id="24" w:name="_Toc99831097"/>
       <w:r>
         <w:t>How to improve your model performance?</w:t>
       </w:r>
@@ -11904,7 +11932,7 @@
         </w:numPr>
         <w:ind w:left="0" w:firstLine="0"/>
       </w:pPr>
-      <w:bookmarkStart w:id="25" w:name="_Toc98103904"/>
+      <w:bookmarkStart w:id="25" w:name="_Toc99831098"/>
       <w:r>
         <w:lastRenderedPageBreak/>
         <w:t>Code and Reference</w:t>
@@ -11930,7 +11958,6 @@
         <w:r>
           <w:rPr>
             <w:rStyle w:val="Hyperlink"/>
-            <w:highlight w:val="red"/>
           </w:rPr>
           <w:t>https://github.com/mosesad/aiml-apr-2021-group-a</w:t>
         </w:r>

</xml_diff>